<commit_message>
fix lab2 and lab3
</commit_message>
<xml_diff>
--- a/docs/2.docx
+++ b/docs/2.docx
@@ -23,25 +23,7 @@
           <w:sz w:val="32"/>
           <w:szCs w:val="32"/>
         </w:rPr>
-        <w:t>Д</w:t>
-      </w:r>
-      <w:r>
-        <w:rPr>
-          <w:rFonts w:asciiTheme="minorHAnsi" w:hAnsiTheme="minorHAnsi" w:cstheme="minorHAnsi"/>
-          <w:color w:val="000000"/>
-          <w:sz w:val="32"/>
-          <w:szCs w:val="32"/>
-        </w:rPr>
-        <w:t>иаграмма идентификации точек зрения</w:t>
-      </w:r>
-      <w:r>
-        <w:rPr>
-          <w:rFonts w:asciiTheme="minorHAnsi" w:hAnsiTheme="minorHAnsi" w:cstheme="minorHAnsi"/>
-          <w:color w:val="000000"/>
-          <w:sz w:val="32"/>
-          <w:szCs w:val="32"/>
-        </w:rPr>
-        <w:t>:</w:t>
+        <w:t>Диаграмма идентификации точек зрения:</w:t>
       </w:r>
     </w:p>
     <w:p>
@@ -1406,9 +1388,9 @@
         </w:rPr>
         <w:drawing>
           <wp:inline distT="0" distB="0" distL="0" distR="0">
-            <wp:extent cx="5755341" cy="3723755"/>
-            <wp:effectExtent l="0" t="0" r="0" b="0"/>
-            <wp:docPr id="1979126283" name="Рисунок 2"/>
+            <wp:extent cx="5922014" cy="3466214"/>
+            <wp:effectExtent l="0" t="0" r="0" b="1270"/>
+            <wp:docPr id="852163108" name="Рисунок 1"/>
             <wp:cNvGraphicFramePr>
               <a:graphicFrameLocks xmlns:a="http://schemas.openxmlformats.org/drawingml/2006/main" noChangeAspect="1"/>
             </wp:cNvGraphicFramePr>
@@ -1416,7 +1398,7 @@
               <a:graphicData uri="http://schemas.openxmlformats.org/drawingml/2006/picture">
                 <pic:pic xmlns:pic="http://schemas.openxmlformats.org/drawingml/2006/picture">
                   <pic:nvPicPr>
-                    <pic:cNvPr id="0" name="Picture 3"/>
+                    <pic:cNvPr id="0" name="Picture 1"/>
                     <pic:cNvPicPr>
                       <a:picLocks noChangeAspect="1" noChangeArrowheads="1"/>
                     </pic:cNvPicPr>
@@ -1437,7 +1419,7 @@
                   <pic:spPr bwMode="auto">
                     <a:xfrm>
                       <a:off x="0" y="0"/>
-                      <a:ext cx="5786010" cy="3743598"/>
+                      <a:ext cx="5986901" cy="3504193"/>
                     </a:xfrm>
                     <a:prstGeom prst="rect">
                       <a:avLst/>

</xml_diff>